<commit_message>
first sessions of replies to reviewers comments
</commit_message>
<xml_diff>
--- a/Reviews.docx
+++ b/Reviews.docx
@@ -6,46 +6,76 @@
       <w:pPr>
         <w:rPr>
           <w:rFonts w:eastAsia="Times New Roman"/>
+          <w:b/>
+          <w:bCs/>
         </w:rPr>
       </w:pPr>
       <w:r>
         <w:rPr>
           <w:rFonts w:eastAsia="Times New Roman"/>
-        </w:rPr>
-        <w:t xml:space="preserve">Reviewer #1: </w:t>
+          <w:b/>
+          <w:bCs/>
+        </w:rPr>
+        <w:t xml:space="preserve">Handling editor: Holger </w:t>
+      </w:r>
+      <w:proofErr w:type="spellStart"/>
+      <w:r>
+        <w:rPr>
+          <w:rFonts w:eastAsia="Times New Roman"/>
+          <w:b/>
+          <w:bCs/>
+        </w:rPr>
+        <w:t>Kreft</w:t>
+      </w:r>
+      <w:proofErr w:type="spellEnd"/>
+    </w:p>
+    <w:p>
+      <w:pPr>
+        <w:rPr>
+          <w:rFonts w:eastAsia="Times New Roman"/>
+        </w:rPr>
+      </w:pPr>
+      <w:r>
+        <w:rPr>
+          <w:rFonts w:eastAsia="Times New Roman"/>
+        </w:rPr>
+        <w:t xml:space="preserve">The reviewers raise </w:t>
       </w:r>
       <w:proofErr w:type="gramStart"/>
       <w:r>
         <w:rPr>
           <w:rFonts w:eastAsia="Times New Roman"/>
         </w:rPr>
-        <w:t>First of all</w:t>
+        <w:t>a number of</w:t>
       </w:r>
       <w:proofErr w:type="gramEnd"/>
       <w:r>
         <w:rPr>
           <w:rFonts w:eastAsia="Times New Roman"/>
         </w:rPr>
-        <w:t>, I apologize for providing my comments so late.</w:t>
-      </w:r>
-      <w:r>
-        <w:rPr>
-          <w:rFonts w:eastAsia="Times New Roman"/>
-        </w:rPr>
-        <w:br/>
-      </w:r>
-      <w:r>
-        <w:rPr>
-          <w:rFonts w:eastAsia="Times New Roman"/>
-        </w:rPr>
-        <w:br/>
-        <w:t>In this manuscript, the authors reviewed the papers that assessed the temporal trends in avian diversity. They provide an overview of these trends at different spatial scales and among the different metrics used. They also discuss them through the study of their temporal grain.</w:t>
-      </w:r>
-      <w:r>
-        <w:rPr>
-          <w:rFonts w:eastAsia="Times New Roman"/>
-        </w:rPr>
-        <w:br/>
+        <w:t xml:space="preserve"> points that you need to address before we can consider publication. Most of their comments circle around clarifying concepts, improving parts of the writing, and finding a more balanced discussion. Reviewer #2 is concerned about the reproducibility of the study - a point I also think is extremely important.</w:t>
+      </w:r>
+    </w:p>
+    <w:p>
+      <w:pPr>
+        <w:rPr>
+          <w:rFonts w:eastAsia="Times New Roman"/>
+        </w:rPr>
+      </w:pPr>
+    </w:p>
+    <w:p>
+      <w:pPr>
+        <w:rPr>
+          <w:rFonts w:eastAsia="Times New Roman"/>
+        </w:rPr>
+      </w:pPr>
+      <w:r>
+        <w:rPr>
+          <w:rFonts w:eastAsia="Times New Roman"/>
+          <w:b/>
+          <w:bCs/>
+        </w:rPr>
+        <w:t>Reviewer #1</w:t>
       </w:r>
       <w:r>
         <w:rPr>
@@ -143,6 +173,305 @@
         </w:rPr>
         <w:t xml:space="preserve"> et al. (2010) you provided L279-280, when I read the paper, I think that I would say that the temporal grain is provided: 10 min. In Monnet et al., even if the change in protocol from 5 to 10 min can make the calculations difficult, I have no idea how you got to 0.09 hour as a temporal grain.</w:t>
       </w:r>
+    </w:p>
+    <w:p>
+      <w:pPr>
+        <w:ind w:left="720"/>
+        <w:rPr>
+          <w:rFonts w:eastAsia="Times New Roman"/>
+          <w:color w:val="0070C0"/>
+        </w:rPr>
+      </w:pPr>
+      <w:r>
+        <w:rPr>
+          <w:rFonts w:eastAsia="Times New Roman"/>
+          <w:color w:val="0070C0"/>
+        </w:rPr>
+        <w:t xml:space="preserve">&gt;&gt;&gt; </w:t>
+      </w:r>
+      <w:r>
+        <w:rPr>
+          <w:rFonts w:eastAsia="Times New Roman"/>
+          <w:color w:val="0070C0"/>
+        </w:rPr>
+        <w:t>The temporal grains</w:t>
+      </w:r>
+      <w:r>
+        <w:rPr>
+          <w:rFonts w:eastAsia="Times New Roman"/>
+          <w:color w:val="0070C0"/>
+        </w:rPr>
+        <w:t xml:space="preserve"> in our manuscript</w:t>
+      </w:r>
+      <w:r>
+        <w:rPr>
+          <w:rFonts w:eastAsia="Times New Roman"/>
+          <w:color w:val="0070C0"/>
+        </w:rPr>
+        <w:t xml:space="preserve"> are provided in decimal hours, which was not specified in the original </w:t>
+      </w:r>
+      <w:r>
+        <w:rPr>
+          <w:rFonts w:eastAsia="Times New Roman"/>
+          <w:color w:val="0070C0"/>
+        </w:rPr>
+        <w:t>version</w:t>
+      </w:r>
+      <w:r>
+        <w:rPr>
+          <w:rFonts w:eastAsia="Times New Roman"/>
+          <w:color w:val="0070C0"/>
+        </w:rPr>
+        <w:t xml:space="preserve"> (but </w:t>
+      </w:r>
+      <w:r>
+        <w:rPr>
+          <w:rFonts w:eastAsia="Times New Roman"/>
+          <w:color w:val="0070C0"/>
+        </w:rPr>
+        <w:t xml:space="preserve">is </w:t>
+      </w:r>
+      <w:r>
+        <w:rPr>
+          <w:rFonts w:eastAsia="Times New Roman"/>
+          <w:color w:val="0070C0"/>
+        </w:rPr>
+        <w:t xml:space="preserve">now corrected). </w:t>
+      </w:r>
+      <w:r>
+        <w:rPr>
+          <w:rFonts w:eastAsia="Times New Roman"/>
+          <w:color w:val="0070C0"/>
+        </w:rPr>
+        <w:t>For instance</w:t>
+      </w:r>
+      <w:r>
+        <w:rPr>
+          <w:rFonts w:eastAsia="Times New Roman"/>
+          <w:color w:val="0070C0"/>
+        </w:rPr>
+        <w:t xml:space="preserve">, concerning Monnet </w:t>
+      </w:r>
+      <w:r>
+        <w:rPr>
+          <w:rFonts w:eastAsia="Times New Roman"/>
+          <w:i/>
+          <w:iCs/>
+          <w:color w:val="0070C0"/>
+        </w:rPr>
+        <w:t xml:space="preserve">et al. </w:t>
+      </w:r>
+      <w:r>
+        <w:rPr>
+          <w:rFonts w:eastAsia="Times New Roman"/>
+          <w:color w:val="0070C0"/>
+        </w:rPr>
+        <w:t xml:space="preserve">(2014), the indicated temporal grain is 5 minutes: 5/60 </w:t>
+      </w:r>
+      <w:r>
+        <w:rPr>
+          <w:rFonts w:eastAsia="Times New Roman"/>
+          <w:color w:val="0070C0"/>
+        </w:rPr>
+        <w:t>= 0.08333 rounded up to 0.09</w:t>
+      </w:r>
+      <w:r>
+        <w:rPr>
+          <w:rFonts w:eastAsia="Times New Roman"/>
+          <w:color w:val="0070C0"/>
+        </w:rPr>
+        <w:t xml:space="preserve"> h</w:t>
+      </w:r>
+      <w:r>
+        <w:rPr>
+          <w:rFonts w:eastAsia="Times New Roman"/>
+          <w:color w:val="0070C0"/>
+        </w:rPr>
+        <w:t xml:space="preserve">. </w:t>
+      </w:r>
+      <w:r>
+        <w:rPr>
+          <w:rFonts w:eastAsia="Times New Roman"/>
+          <w:color w:val="0070C0"/>
+        </w:rPr>
+        <w:t xml:space="preserve">Other example: articles using the North American Breeding Birds Survey are summarizing the data at the scale of the routes. Each route is divided into 50 census points surveyed for 3 minutes each. Thus: (3*50)/60 = 2.5 h. </w:t>
+      </w:r>
+    </w:p>
+    <w:p>
+      <w:pPr>
+        <w:ind w:left="720"/>
+        <w:rPr>
+          <w:rFonts w:eastAsia="Times New Roman"/>
+          <w:color w:val="0070C0"/>
+        </w:rPr>
+      </w:pPr>
+      <w:r>
+        <w:rPr>
+          <w:rFonts w:eastAsia="Times New Roman"/>
+          <w:color w:val="0070C0"/>
+        </w:rPr>
+        <w:t xml:space="preserve">Finally, concerning </w:t>
+      </w:r>
+      <w:proofErr w:type="spellStart"/>
+      <w:r>
+        <w:rPr>
+          <w:rFonts w:eastAsia="Times New Roman"/>
+          <w:color w:val="0070C0"/>
+        </w:rPr>
+        <w:t>Wretenberg</w:t>
+      </w:r>
+      <w:proofErr w:type="spellEnd"/>
+      <w:r>
+        <w:rPr>
+          <w:rFonts w:eastAsia="Times New Roman"/>
+          <w:color w:val="0070C0"/>
+        </w:rPr>
+        <w:t xml:space="preserve"> </w:t>
+      </w:r>
+      <w:r>
+        <w:rPr>
+          <w:rFonts w:eastAsia="Times New Roman"/>
+          <w:i/>
+          <w:iCs/>
+          <w:color w:val="0070C0"/>
+        </w:rPr>
+        <w:t xml:space="preserve">et al. </w:t>
+      </w:r>
+      <w:r>
+        <w:rPr>
+          <w:rFonts w:eastAsia="Times New Roman"/>
+          <w:color w:val="0070C0"/>
+        </w:rPr>
+        <w:t xml:space="preserve">(2010), the only information about the temporal grain we found is: </w:t>
+      </w:r>
+      <w:r>
+        <w:rPr>
+          <w:rFonts w:eastAsia="Times New Roman"/>
+          <w:i/>
+          <w:iCs/>
+          <w:color w:val="0070C0"/>
+        </w:rPr>
+        <w:t>“</w:t>
+      </w:r>
+      <w:r>
+        <w:rPr>
+          <w:rFonts w:eastAsia="Times New Roman"/>
+          <w:i/>
+          <w:iCs/>
+          <w:color w:val="0070C0"/>
+        </w:rPr>
+        <w:t xml:space="preserve">Birds were censused with point counts (Bibby et al., 1992). All sites were visited six times in 1994 and five times in 2004 during early morning (mainly from sunrise to 10 am), once in each of the periods 15–30 April (only 1994), 1–10 </w:t>
+      </w:r>
+      <w:proofErr w:type="gramStart"/>
+      <w:r>
+        <w:rPr>
+          <w:rFonts w:eastAsia="Times New Roman"/>
+          <w:i/>
+          <w:iCs/>
+          <w:color w:val="0070C0"/>
+        </w:rPr>
+        <w:t>May,</w:t>
+      </w:r>
+      <w:proofErr w:type="gramEnd"/>
+      <w:r>
+        <w:rPr>
+          <w:rFonts w:eastAsia="Times New Roman"/>
+          <w:i/>
+          <w:iCs/>
+          <w:color w:val="0070C0"/>
+        </w:rPr>
+        <w:t xml:space="preserve"> 11–20 May, 21–31 May, 1–10 June and 11–20 June.</w:t>
+      </w:r>
+      <w:r>
+        <w:rPr>
+          <w:rFonts w:eastAsia="Times New Roman"/>
+          <w:i/>
+          <w:iCs/>
+          <w:color w:val="0070C0"/>
+        </w:rPr>
+        <w:t xml:space="preserve">” </w:t>
+      </w:r>
+      <w:r>
+        <w:rPr>
+          <w:rFonts w:eastAsia="Times New Roman"/>
+          <w:color w:val="0070C0"/>
+        </w:rPr>
+        <w:t>(</w:t>
+      </w:r>
+      <w:proofErr w:type="gramStart"/>
+      <w:r>
+        <w:rPr>
+          <w:rFonts w:eastAsia="Times New Roman"/>
+          <w:color w:val="0070C0"/>
+        </w:rPr>
+        <w:t>part</w:t>
+      </w:r>
+      <w:proofErr w:type="gramEnd"/>
+      <w:r>
+        <w:rPr>
+          <w:rFonts w:eastAsia="Times New Roman"/>
+          <w:color w:val="0070C0"/>
+        </w:rPr>
+        <w:t xml:space="preserve"> 2.2).</w:t>
+      </w:r>
+      <w:r>
+        <w:rPr>
+          <w:rFonts w:eastAsia="Times New Roman"/>
+          <w:color w:val="0070C0"/>
+        </w:rPr>
+        <w:t xml:space="preserve"> It would be helpful, however, if the reviewer indicates where this information (</w:t>
+      </w:r>
+      <w:proofErr w:type="gramStart"/>
+      <w:r>
+        <w:rPr>
+          <w:rFonts w:eastAsia="Times New Roman"/>
+          <w:i/>
+          <w:iCs/>
+          <w:color w:val="0070C0"/>
+        </w:rPr>
+        <w:t>i.e.</w:t>
+      </w:r>
+      <w:proofErr w:type="gramEnd"/>
+      <w:r>
+        <w:rPr>
+          <w:rFonts w:eastAsia="Times New Roman"/>
+          <w:i/>
+          <w:iCs/>
+          <w:color w:val="0070C0"/>
+        </w:rPr>
+        <w:t xml:space="preserve"> </w:t>
+      </w:r>
+      <w:r>
+        <w:rPr>
+          <w:rFonts w:eastAsia="Times New Roman"/>
+          <w:color w:val="0070C0"/>
+        </w:rPr>
+        <w:t>temporal grai</w:t>
+      </w:r>
+      <w:r>
+        <w:rPr>
+          <w:rFonts w:eastAsia="Times New Roman"/>
+          <w:color w:val="0070C0"/>
+        </w:rPr>
+        <w:t>n = 10 min) is provided.</w:t>
+      </w:r>
+    </w:p>
+    <w:p>
+      <w:pPr>
+        <w:ind w:left="720"/>
+        <w:rPr>
+          <w:rFonts w:eastAsia="Times New Roman"/>
+          <w:color w:val="0070C0"/>
+        </w:rPr>
+      </w:pPr>
+    </w:p>
+    <w:p>
+      <w:pPr>
+        <w:rPr>
+          <w:rFonts w:eastAsia="Times New Roman"/>
+          <w:color w:val="0070C0"/>
+        </w:rPr>
+      </w:pPr>
       <w:r>
         <w:rPr>
           <w:rFonts w:eastAsia="Times New Roman"/>
@@ -181,7 +510,14 @@
           <w:rFonts w:eastAsia="Times New Roman"/>
         </w:rPr>
         <w:br/>
-        <w:t>L363 "this need to be addressed' I think you should go a step further and provide clear guidelines regarding the good practices on reporting the temporal grain of the metrics and of the sampling plan, with examples of good practices from the literature if they exist.</w:t>
+        <w:t xml:space="preserve">L363 "this need to be addressed' I think you should go a step further and provide clear guidelines </w:t>
+      </w:r>
+      <w:r>
+        <w:rPr>
+          <w:rFonts w:eastAsia="Times New Roman"/>
+        </w:rPr>
+        <w:lastRenderedPageBreak/>
+        <w:t>regarding the good practices on reporting the temporal grain of the metrics and of the sampling plan, with examples of good practices from the literature if they exist.</w:t>
       </w:r>
       <w:r>
         <w:rPr>
@@ -296,563 +632,800 @@
         <w:rPr>
           <w:rFonts w:eastAsia="Times New Roman"/>
         </w:rPr>
-        <w:t xml:space="preserve"> with only these three indices grouped </w:t>
+        <w:t xml:space="preserve"> with only these three indices grouped by spatial extents. Also, I think this graph is not </w:t>
+      </w:r>
+      <w:proofErr w:type="spellStart"/>
+      <w:r>
+        <w:rPr>
+          <w:rFonts w:eastAsia="Times New Roman"/>
+        </w:rPr>
+        <w:t>colour</w:t>
+      </w:r>
+      <w:proofErr w:type="spellEnd"/>
+      <w:r>
+        <w:rPr>
+          <w:rFonts w:eastAsia="Times New Roman"/>
+        </w:rPr>
+        <w:t>-blind friendly.</w:t>
+      </w:r>
+      <w:r>
+        <w:rPr>
+          <w:rFonts w:eastAsia="Times New Roman"/>
+        </w:rPr>
+        <w:br/>
+      </w:r>
+      <w:r>
+        <w:rPr>
+          <w:rFonts w:eastAsia="Times New Roman"/>
+        </w:rPr>
+        <w:br/>
+        <w:t>3) The authors resume the trends into the three categories: increase, decrease, and stable. It must have been not easy in some papers. From there, could you also provide some recommendations of good practices when reporting results on temporal trends in scientific papers?</w:t>
+      </w:r>
+      <w:r>
+        <w:rPr>
+          <w:rFonts w:eastAsia="Times New Roman"/>
+        </w:rPr>
+        <w:br/>
+      </w:r>
+      <w:r>
+        <w:rPr>
+          <w:rFonts w:eastAsia="Times New Roman"/>
+        </w:rPr>
+        <w:br/>
+        <w:t xml:space="preserve">4) Finally, a so appealing title and this big work of review call for many expectations that cannot be all </w:t>
+      </w:r>
+      <w:proofErr w:type="spellStart"/>
+      <w:r>
+        <w:rPr>
+          <w:rFonts w:eastAsia="Times New Roman"/>
+        </w:rPr>
+        <w:t>adressed</w:t>
+      </w:r>
+      <w:proofErr w:type="spellEnd"/>
+      <w:r>
+        <w:rPr>
+          <w:rFonts w:eastAsia="Times New Roman"/>
+        </w:rPr>
+        <w:t xml:space="preserve">. I understand that some questions might have been discarded by the authors when delimitating their work of review. Still, I think some are in the scope of the question of </w:t>
+      </w:r>
+      <w:proofErr w:type="spellStart"/>
+      <w:r>
+        <w:rPr>
+          <w:rFonts w:eastAsia="Times New Roman"/>
+        </w:rPr>
+        <w:t>spatio</w:t>
+      </w:r>
+      <w:proofErr w:type="spellEnd"/>
+      <w:r>
+        <w:rPr>
+          <w:rFonts w:eastAsia="Times New Roman"/>
+        </w:rPr>
+        <w:t>-temporal scaling and a couple of them should be at least mentioned or discussed if not addressed. Among them, I would like to know what the authors thought about the implications on the analyses of the following points:</w:t>
+      </w:r>
+      <w:r>
+        <w:rPr>
+          <w:rFonts w:eastAsia="Times New Roman"/>
+        </w:rPr>
+        <w:br/>
+        <w:t>- The effect of diachronic versus continuous data to calculate trends</w:t>
+      </w:r>
+      <w:r>
+        <w:rPr>
+          <w:rFonts w:eastAsia="Times New Roman"/>
+        </w:rPr>
+        <w:br/>
+        <w:t>- The implications of the trade-off between long extent (L351) and huge time lags</w:t>
+      </w:r>
+      <w:r>
+        <w:rPr>
+          <w:rFonts w:eastAsia="Times New Roman"/>
+        </w:rPr>
+        <w:br/>
+        <w:t>- The implications of the different groups of birds that the authors may have considered in their studies (all species, common birds, some guilds…) to calculate the trends and compare them</w:t>
+      </w:r>
+      <w:r>
+        <w:rPr>
+          <w:rFonts w:eastAsia="Times New Roman"/>
+        </w:rPr>
+        <w:br/>
+        <w:t>- Did you notice an effect of the studies' starting point on the trends (from the studies starting in the 1960s vs in the 2000s)?</w:t>
+      </w:r>
+      <w:r>
+        <w:rPr>
+          <w:rFonts w:eastAsia="Times New Roman"/>
+        </w:rPr>
+        <w:br/>
+        <w:t>- Did the studies performed with the same data and same grain find the same trends?</w:t>
+      </w:r>
+    </w:p>
+    <w:p>
+      <w:pPr>
+        <w:ind w:left="720"/>
+        <w:rPr>
+          <w:rFonts w:eastAsia="Times New Roman"/>
+          <w:color w:val="0070C0"/>
+        </w:rPr>
+      </w:pPr>
+      <w:r>
+        <w:rPr>
+          <w:rFonts w:eastAsia="Times New Roman"/>
+          <w:color w:val="0070C0"/>
+        </w:rPr>
+        <w:t>&gt;&gt;&gt; Indeed, we noticed that studies using the same data, temporal extent and spatial grain were displaying the same trends. That is, we decided to account for pseudo-replication and to only consider the contributions of the similar studies as one in Fig. 3</w:t>
+      </w:r>
+      <w:r>
+        <w:rPr>
+          <w:rFonts w:eastAsia="Times New Roman"/>
+          <w:color w:val="0070C0"/>
+        </w:rPr>
+        <w:t xml:space="preserve">. The similar studies can be found in the Table 1. </w:t>
+      </w:r>
+    </w:p>
+    <w:p>
+      <w:pPr>
+        <w:rPr>
+          <w:rFonts w:eastAsia="Times New Roman"/>
+        </w:rPr>
+      </w:pPr>
+      <w:r>
+        <w:rPr>
+          <w:rFonts w:eastAsia="Times New Roman"/>
+        </w:rPr>
+        <w:br/>
+        <w:t>Line-by-line comment:</w:t>
+      </w:r>
+      <w:r>
+        <w:rPr>
+          <w:rFonts w:eastAsia="Times New Roman"/>
+        </w:rPr>
+        <w:br/>
+      </w:r>
+      <w:r>
+        <w:rPr>
+          <w:rFonts w:eastAsia="Times New Roman"/>
+        </w:rPr>
+        <w:br/>
+        <w:t>I noticed throughout the manuscript many sentences that are not very informative:</w:t>
+      </w:r>
+      <w:r>
+        <w:rPr>
+          <w:rFonts w:eastAsia="Times New Roman"/>
+        </w:rPr>
+        <w:br/>
+        <w:t>- L59-61 ("critical", "we know", "affects macroecological patterns", "great interest")</w:t>
+      </w:r>
+      <w:r>
+        <w:rPr>
+          <w:rFonts w:eastAsia="Times New Roman"/>
+        </w:rPr>
+        <w:br/>
+        <w:t>- L71</w:t>
+      </w:r>
+      <w:r>
+        <w:rPr>
+          <w:rFonts w:eastAsia="Times New Roman"/>
+        </w:rPr>
+        <w:br/>
+        <w:t xml:space="preserve">- L339 Which kind of study is </w:t>
+      </w:r>
+      <w:proofErr w:type="spellStart"/>
+      <w:r>
+        <w:rPr>
+          <w:rFonts w:eastAsia="Times New Roman"/>
+        </w:rPr>
+        <w:t>Fraixedas</w:t>
+      </w:r>
+      <w:proofErr w:type="spellEnd"/>
+      <w:r>
+        <w:rPr>
+          <w:rFonts w:eastAsia="Times New Roman"/>
+        </w:rPr>
+        <w:t>'?</w:t>
+      </w:r>
+      <w:r>
+        <w:rPr>
+          <w:rFonts w:eastAsia="Times New Roman"/>
+        </w:rPr>
+        <w:br/>
+      </w:r>
+      <w:r>
+        <w:rPr>
+          <w:rFonts w:eastAsia="Times New Roman"/>
+        </w:rPr>
+        <w:br/>
+        <w:t>L149 Does the threshold of 50 x50 km² discriminate well the categories local or regional, or are some studies close to this threshold?</w:t>
+      </w:r>
+      <w:r>
+        <w:rPr>
+          <w:rFonts w:eastAsia="Times New Roman"/>
+        </w:rPr>
+        <w:br/>
       </w:r>
       <w:r>
         <w:rPr>
           <w:rFonts w:eastAsia="Times New Roman"/>
         </w:rPr>
         <w:lastRenderedPageBreak/>
-        <w:t xml:space="preserve">by spatial extents. Also, I think this graph is not </w:t>
+        <w:br/>
+        <w:t>L228: The first sentence of the discussion seems to show that the main result of your review (i.e. negative trends on a global scale and none on smaller scales) is already known. You may need to explain the specificities of your contribution on this point compared to the existing literature.</w:t>
+      </w:r>
+      <w:r>
+        <w:rPr>
+          <w:rFonts w:eastAsia="Times New Roman"/>
+        </w:rPr>
+        <w:br/>
+      </w:r>
+      <w:r>
+        <w:rPr>
+          <w:rFonts w:eastAsia="Times New Roman"/>
+        </w:rPr>
+        <w:br/>
+        <w:t>L305 on how many?</w:t>
+      </w:r>
+      <w:r>
+        <w:rPr>
+          <w:rFonts w:eastAsia="Times New Roman"/>
+        </w:rPr>
+        <w:br/>
+      </w:r>
+      <w:r>
+        <w:rPr>
+          <w:rFonts w:eastAsia="Times New Roman"/>
+        </w:rPr>
+        <w:br/>
+        <w:t>L309-311 reference missing</w:t>
+      </w:r>
+      <w:r>
+        <w:rPr>
+          <w:rFonts w:eastAsia="Times New Roman"/>
+        </w:rPr>
+        <w:br/>
+      </w:r>
+      <w:r>
+        <w:rPr>
+          <w:rFonts w:eastAsia="Times New Roman"/>
+        </w:rPr>
+        <w:br/>
+        <w:t>L317-320 and so, what did they bring?</w:t>
+      </w:r>
+      <w:r>
+        <w:rPr>
+          <w:rFonts w:eastAsia="Times New Roman"/>
+        </w:rPr>
+        <w:br/>
+      </w:r>
+      <w:r>
+        <w:rPr>
+          <w:rFonts w:eastAsia="Times New Roman"/>
+        </w:rPr>
+        <w:br/>
+        <w:t>330-333 Explain what developments in EBBA and GBIF make "hope to see trends with spatial replicates at national grain soon"?</w:t>
+      </w:r>
+      <w:r>
+        <w:rPr>
+          <w:rFonts w:eastAsia="Times New Roman"/>
+        </w:rPr>
+        <w:br/>
+      </w:r>
+      <w:r>
+        <w:rPr>
+          <w:rFonts w:eastAsia="Times New Roman"/>
+        </w:rPr>
+        <w:br/>
+        <w:t>L364 unclear - what are your recommendations in modelling?</w:t>
+      </w:r>
+      <w:r>
+        <w:rPr>
+          <w:rFonts w:eastAsia="Times New Roman"/>
+        </w:rPr>
+        <w:br/>
+      </w:r>
+      <w:r>
+        <w:rPr>
+          <w:rFonts w:eastAsia="Times New Roman"/>
+        </w:rPr>
+        <w:br/>
+      </w:r>
+      <w:r>
+        <w:rPr>
+          <w:rFonts w:eastAsia="Times New Roman"/>
+        </w:rPr>
+        <w:br/>
+      </w:r>
+      <w:r>
+        <w:rPr>
+          <w:rFonts w:eastAsia="Times New Roman"/>
+        </w:rPr>
+        <w:br/>
+      </w:r>
+      <w:r>
+        <w:rPr>
+          <w:rFonts w:eastAsia="Times New Roman"/>
+          <w:b/>
+          <w:bCs/>
+        </w:rPr>
+        <w:t>Reviewer #2:</w:t>
+      </w:r>
+      <w:r>
+        <w:rPr>
+          <w:rFonts w:eastAsia="Times New Roman"/>
+        </w:rPr>
+        <w:t xml:space="preserve"> </w:t>
+      </w:r>
+    </w:p>
+    <w:p>
+      <w:pPr>
+        <w:rPr>
+          <w:rFonts w:eastAsia="Times New Roman"/>
+        </w:rPr>
+      </w:pPr>
+      <w:r>
+        <w:rPr>
+          <w:rFonts w:eastAsia="Times New Roman"/>
+        </w:rPr>
+        <w:t xml:space="preserve">This papers investigates the extent to which temporal trends of biodiversity measured in birds are affected by different aspects of the data </w:t>
+      </w:r>
+      <w:proofErr w:type="gramStart"/>
+      <w:r>
+        <w:rPr>
+          <w:rFonts w:eastAsia="Times New Roman"/>
+        </w:rPr>
+        <w:t>used :</w:t>
+      </w:r>
+      <w:proofErr w:type="gramEnd"/>
+      <w:r>
+        <w:rPr>
+          <w:rFonts w:eastAsia="Times New Roman"/>
+        </w:rPr>
+        <w:t xml:space="preserve"> their temporal resolution, location, and the specific metrics analyzed. The authors use a classical query to construct and </w:t>
       </w:r>
       <w:proofErr w:type="spellStart"/>
       <w:r>
         <w:rPr>
           <w:rFonts w:eastAsia="Times New Roman"/>
         </w:rPr>
-        <w:t>colour</w:t>
+        <w:t>analyse</w:t>
       </w:r>
       <w:proofErr w:type="spellEnd"/>
       <w:r>
         <w:rPr>
           <w:rFonts w:eastAsia="Times New Roman"/>
         </w:rPr>
-        <w:t>-blind friendly.</w:t>
-      </w:r>
-      <w:r>
-        <w:rPr>
-          <w:rFonts w:eastAsia="Times New Roman"/>
-        </w:rPr>
-        <w:br/>
-      </w:r>
-      <w:r>
-        <w:rPr>
-          <w:rFonts w:eastAsia="Times New Roman"/>
-        </w:rPr>
-        <w:br/>
-        <w:t>3) The authors resume the trends into the three categories: increase, decrease, and stable. It must have been not easy in some papers. From there, could you also provide some recommendations of good practices when reporting results on temporal trends in scientific papers?</w:t>
-      </w:r>
-      <w:r>
-        <w:rPr>
-          <w:rFonts w:eastAsia="Times New Roman"/>
-        </w:rPr>
-        <w:br/>
-      </w:r>
-      <w:r>
-        <w:rPr>
-          <w:rFonts w:eastAsia="Times New Roman"/>
-        </w:rPr>
-        <w:br/>
-        <w:t xml:space="preserve">4) Finally, a so appealing title and this big work of review call for many expectations that cannot be all </w:t>
+        <w:t xml:space="preserve"> a corpus of academic references. They summarize the major sources of uncertainties and confusions, highlight the scale dependency for the direction of the trends, and indicate why and how space and time should be considered together to derive meaningful trends in community metrics in birds (of richness, structure and composition).</w:t>
+      </w:r>
+      <w:r>
+        <w:rPr>
+          <w:rFonts w:eastAsia="Times New Roman"/>
+        </w:rPr>
+        <w:br/>
+      </w:r>
+      <w:r>
+        <w:rPr>
+          <w:rFonts w:eastAsia="Times New Roman"/>
+        </w:rPr>
+        <w:br/>
+        <w:t>The study has several strengths: it's well written and easy to read, the topic is timely and well explained in the introduction, the temporal coverage is ambitious, the outputs are useful for many other types of research in ecology and conservation. Most of the results and claims are well supported.</w:t>
+      </w:r>
+      <w:r>
+        <w:rPr>
+          <w:rFonts w:eastAsia="Times New Roman"/>
+        </w:rPr>
+        <w:br/>
+      </w:r>
+      <w:r>
+        <w:rPr>
+          <w:rFonts w:eastAsia="Times New Roman"/>
+        </w:rPr>
+        <w:br/>
+        <w:t>I however have some critical concerns to express, needing adjustments. Some are already in the paper but do not receive an appropriate consideration.</w:t>
+      </w:r>
+      <w:r>
+        <w:rPr>
+          <w:rFonts w:eastAsia="Times New Roman"/>
+        </w:rPr>
+        <w:br/>
+      </w:r>
+      <w:r>
+        <w:rPr>
+          <w:rFonts w:eastAsia="Times New Roman"/>
+        </w:rPr>
+        <w:br/>
+      </w:r>
+      <w:r>
+        <w:rPr>
+          <w:rFonts w:eastAsia="Times New Roman"/>
+        </w:rPr>
+        <w:br/>
+        <w:t>1) Defining biodiversity and related metrics. While there is a general agreement according to which "global biodiversity is undoubtedly decreasing" (L228), there is a debate in the scientific community regarding the nature of the biodiversity crisis and the need to rely on multiple metrics. Even the term "decline" is challenging to define when simultaneous metrics are considered. So overall what is meant by biodiversity? Is it only species richness? Is it all species-based metrics? Or all existing metrics? Giving a formal definition of the 12 retained metrics (lines 117-121) in a glossary or in a supplementary item would be a good start as well as a broader approach to define biodiversity.</w:t>
+      </w:r>
+      <w:r>
+        <w:rPr>
+          <w:rFonts w:eastAsia="Times New Roman"/>
+        </w:rPr>
+        <w:br/>
+      </w:r>
+      <w:r>
+        <w:rPr>
+          <w:rFonts w:eastAsia="Times New Roman"/>
+        </w:rPr>
+        <w:br/>
+        <w:t xml:space="preserve">2) Global vs local scale. What is meant by "global biodiversity" also needs clarification. Some analyses consider local biodiversity but include it in meta-analyses whose objective is to </w:t>
       </w:r>
       <w:proofErr w:type="spellStart"/>
       <w:r>
         <w:rPr>
           <w:rFonts w:eastAsia="Times New Roman"/>
         </w:rPr>
-        <w:t>adressed</w:t>
+        <w:t>characterise</w:t>
       </w:r>
       <w:proofErr w:type="spellEnd"/>
       <w:r>
         <w:rPr>
           <w:rFonts w:eastAsia="Times New Roman"/>
         </w:rPr>
-        <w:t xml:space="preserve">. I understand that some questions might have been discarded by the authors when delimitating their work of review. Still, I think some are in the scope of the question of </w:t>
+        <w:t xml:space="preserve"> trends on a global scale [1,2]. Can a collection of local studies scale up to a global scale?</w:t>
+      </w:r>
+    </w:p>
+    <w:p>
+      <w:pPr>
+        <w:ind w:left="720"/>
+        <w:jc w:val="both"/>
+        <w:rPr>
+          <w:rFonts w:eastAsia="Times New Roman"/>
+          <w:color w:val="0070C0"/>
+        </w:rPr>
+      </w:pPr>
+      <w:r>
+        <w:rPr>
+          <w:rFonts w:eastAsia="Times New Roman"/>
+          <w:color w:val="0070C0"/>
+        </w:rPr>
+        <w:t>&gt;&gt;&gt;</w:t>
+      </w:r>
+      <w:r>
+        <w:rPr>
+          <w:rFonts w:eastAsia="Times New Roman"/>
+          <w:color w:val="0070C0"/>
+        </w:rPr>
+        <w:t xml:space="preserve"> This is a point which indeed needs to be more emphasized.</w:t>
+      </w:r>
+      <w:r>
+        <w:rPr>
+          <w:rFonts w:eastAsia="Times New Roman"/>
+          <w:color w:val="0070C0"/>
+        </w:rPr>
+        <w:t xml:space="preserve"> We considered trend assessment as global </w:t>
+      </w:r>
+      <w:r>
+        <w:rPr>
+          <w:rFonts w:eastAsia="Times New Roman"/>
+          <w:color w:val="0070C0"/>
+        </w:rPr>
+        <w:t xml:space="preserve">when studies were assessing the trends for the entire globe, and not as a cumulation of </w:t>
+      </w:r>
+      <w:r>
+        <w:rPr>
+          <w:rFonts w:eastAsia="Times New Roman"/>
+          <w:color w:val="0070C0"/>
+        </w:rPr>
+        <w:lastRenderedPageBreak/>
+        <w:t>several sparse locations</w:t>
+      </w:r>
+      <w:r>
+        <w:rPr>
+          <w:rFonts w:eastAsia="Times New Roman"/>
+          <w:color w:val="0070C0"/>
+        </w:rPr>
+        <w:t xml:space="preserve">. </w:t>
+      </w:r>
+      <w:r>
+        <w:rPr>
+          <w:rFonts w:eastAsia="Times New Roman"/>
+          <w:color w:val="0070C0"/>
+        </w:rPr>
+        <w:t xml:space="preserve">However, assessing biodiversity trends in this way is challenging, hence the very few numbers of global trends found in the scientific literature. The only manuscript claiming to assess global decline </w:t>
+      </w:r>
+      <w:r>
+        <w:rPr>
+          <w:rFonts w:eastAsia="Times New Roman"/>
+          <w:color w:val="0070C0"/>
+        </w:rPr>
+        <w:t xml:space="preserve">is </w:t>
       </w:r>
       <w:proofErr w:type="spellStart"/>
       <w:r>
         <w:rPr>
           <w:rFonts w:eastAsia="Times New Roman"/>
-        </w:rPr>
-        <w:t>spatio</w:t>
+          <w:color w:val="0070C0"/>
+        </w:rPr>
+        <w:t>Jarzyna</w:t>
       </w:r>
       <w:proofErr w:type="spellEnd"/>
       <w:r>
         <w:rPr>
           <w:rFonts w:eastAsia="Times New Roman"/>
-        </w:rPr>
-        <w:t>-temporal scaling and a couple of them should be at least mentioned or discussed if not addressed. Among them, I would like to know what the authors thought about the implications on the analyses of the following points:</w:t>
-      </w:r>
-      <w:r>
-        <w:rPr>
-          <w:rFonts w:eastAsia="Times New Roman"/>
-        </w:rPr>
-        <w:br/>
-        <w:t>- The effect of diachronic versus continuous data to calculate trends</w:t>
-      </w:r>
-      <w:r>
-        <w:rPr>
-          <w:rFonts w:eastAsia="Times New Roman"/>
-        </w:rPr>
-        <w:br/>
-        <w:t>- The implications of the trade-off between long extent (L351) and huge time lags</w:t>
-      </w:r>
-      <w:r>
-        <w:rPr>
-          <w:rFonts w:eastAsia="Times New Roman"/>
-        </w:rPr>
-        <w:br/>
-        <w:t>- The implications of the different groups of birds that the authors may have considered in their studies (all species, common birds, some guilds…) to calculate the trends and compare them</w:t>
-      </w:r>
-      <w:r>
-        <w:rPr>
-          <w:rFonts w:eastAsia="Times New Roman"/>
-        </w:rPr>
-        <w:br/>
-        <w:t>- Did you notice an effect of the studies' starting point on the trends (from the studies starting in the 1960s vs in the 2000s)?</w:t>
-      </w:r>
-      <w:r>
-        <w:rPr>
-          <w:rFonts w:eastAsia="Times New Roman"/>
-        </w:rPr>
-        <w:br/>
-        <w:t>- Did the studies performed with the same data and same grain find the same trends?</w:t>
-      </w:r>
-      <w:r>
-        <w:rPr>
-          <w:rFonts w:eastAsia="Times New Roman"/>
-        </w:rPr>
-        <w:br/>
-      </w:r>
-      <w:r>
-        <w:rPr>
-          <w:rFonts w:eastAsia="Times New Roman"/>
-        </w:rPr>
-        <w:br/>
-        <w:t>Line-by-line comment:</w:t>
-      </w:r>
-      <w:r>
-        <w:rPr>
-          <w:rFonts w:eastAsia="Times New Roman"/>
-        </w:rPr>
-        <w:br/>
-      </w:r>
-      <w:r>
-        <w:rPr>
-          <w:rFonts w:eastAsia="Times New Roman"/>
-        </w:rPr>
-        <w:br/>
-        <w:t>I noticed throughout the manuscript many sentences that are not very informative:</w:t>
-      </w:r>
-      <w:r>
-        <w:rPr>
-          <w:rFonts w:eastAsia="Times New Roman"/>
-        </w:rPr>
-        <w:br/>
-        <w:t>- L59-61 ("critical", "we know", "affects macroecological patterns", "great interest")</w:t>
-      </w:r>
-      <w:r>
-        <w:rPr>
-          <w:rFonts w:eastAsia="Times New Roman"/>
-        </w:rPr>
-        <w:br/>
-        <w:t>- L71</w:t>
-      </w:r>
-      <w:r>
-        <w:rPr>
-          <w:rFonts w:eastAsia="Times New Roman"/>
-        </w:rPr>
-        <w:br/>
-        <w:t xml:space="preserve">- L339 Which kind of study is </w:t>
+          <w:color w:val="0070C0"/>
+        </w:rPr>
+        <w:t xml:space="preserve"> and </w:t>
       </w:r>
       <w:proofErr w:type="spellStart"/>
       <w:r>
         <w:rPr>
           <w:rFonts w:eastAsia="Times New Roman"/>
-        </w:rPr>
-        <w:t>Fraixedas</w:t>
+          <w:color w:val="0070C0"/>
+        </w:rPr>
+        <w:t>Jetz</w:t>
       </w:r>
       <w:proofErr w:type="spellEnd"/>
       <w:r>
         <w:rPr>
           <w:rFonts w:eastAsia="Times New Roman"/>
-        </w:rPr>
-        <w:t>'?</w:t>
-      </w:r>
-      <w:r>
-        <w:rPr>
-          <w:rFonts w:eastAsia="Times New Roman"/>
-        </w:rPr>
-        <w:br/>
-      </w:r>
-      <w:r>
-        <w:rPr>
-          <w:rFonts w:eastAsia="Times New Roman"/>
-        </w:rPr>
-        <w:br/>
-        <w:t>L149 Does the threshold of 50 x50 km² discriminate well the categories local or regional, or are some studies close to this threshold?</w:t>
-      </w:r>
-      <w:r>
-        <w:rPr>
-          <w:rFonts w:eastAsia="Times New Roman"/>
-        </w:rPr>
-        <w:br/>
-      </w:r>
-      <w:r>
-        <w:rPr>
-          <w:rFonts w:eastAsia="Times New Roman"/>
-        </w:rPr>
-        <w:br/>
-        <w:t>L228: The first sentence of the discussion seems to show that the main result of your review (i.e. negative trends on a global scale and none on smaller scales) is already known. You may need to explain the specificities of your contribution on this point compared to the existing literature.</w:t>
-      </w:r>
-      <w:r>
-        <w:rPr>
-          <w:rFonts w:eastAsia="Times New Roman"/>
-        </w:rPr>
-        <w:br/>
-      </w:r>
-      <w:r>
-        <w:rPr>
-          <w:rFonts w:eastAsia="Times New Roman"/>
-        </w:rPr>
-        <w:br/>
-        <w:t>L305 on how many?</w:t>
-      </w:r>
-      <w:r>
-        <w:rPr>
-          <w:rFonts w:eastAsia="Times New Roman"/>
-        </w:rPr>
-        <w:br/>
-      </w:r>
-      <w:r>
-        <w:rPr>
-          <w:rFonts w:eastAsia="Times New Roman"/>
-        </w:rPr>
-        <w:br/>
-        <w:t>L309-311 reference missing</w:t>
-      </w:r>
-      <w:r>
-        <w:rPr>
-          <w:rFonts w:eastAsia="Times New Roman"/>
-        </w:rPr>
-        <w:br/>
-      </w:r>
-      <w:r>
-        <w:rPr>
-          <w:rFonts w:eastAsia="Times New Roman"/>
-        </w:rPr>
-        <w:br/>
-        <w:t>L317-320 and so, what did they bring?</w:t>
-      </w:r>
-      <w:r>
-        <w:rPr>
-          <w:rFonts w:eastAsia="Times New Roman"/>
-        </w:rPr>
-        <w:br/>
-      </w:r>
-      <w:r>
-        <w:rPr>
-          <w:rFonts w:eastAsia="Times New Roman"/>
-        </w:rPr>
-        <w:br/>
-        <w:t>330-333 Explain what developments in EBBA and GBIF make "hope to see trends with spatial replicates at national grain soon"?</w:t>
-      </w:r>
-      <w:r>
-        <w:rPr>
-          <w:rFonts w:eastAsia="Times New Roman"/>
-        </w:rPr>
-        <w:br/>
-      </w:r>
-      <w:r>
-        <w:rPr>
-          <w:rFonts w:eastAsia="Times New Roman"/>
-        </w:rPr>
-        <w:br/>
-        <w:t>L364 unclear - what are your recommendations in modelling?</w:t>
-      </w:r>
-      <w:r>
-        <w:rPr>
-          <w:rFonts w:eastAsia="Times New Roman"/>
-        </w:rPr>
-        <w:br/>
-      </w:r>
-      <w:r>
-        <w:rPr>
-          <w:rFonts w:eastAsia="Times New Roman"/>
-        </w:rPr>
-        <w:br/>
-      </w:r>
-      <w:r>
-        <w:rPr>
-          <w:rFonts w:eastAsia="Times New Roman"/>
-        </w:rPr>
-        <w:br/>
-      </w:r>
-      <w:r>
-        <w:rPr>
-          <w:rFonts w:eastAsia="Times New Roman"/>
-        </w:rPr>
-        <w:br/>
-        <w:t xml:space="preserve">Reviewer #2: This papers investigates the extent to which temporal trends of biodiversity measured in </w:t>
+          <w:color w:val="0070C0"/>
+        </w:rPr>
+        <w:t xml:space="preserve"> (2018) who used the work </w:t>
+      </w:r>
+      <w:r>
+        <w:rPr>
+          <w:rFonts w:eastAsia="Times New Roman"/>
+          <w:color w:val="0070C0"/>
+        </w:rPr>
+        <w:t xml:space="preserve">by Szabo </w:t>
+      </w:r>
+      <w:r>
+        <w:rPr>
+          <w:rFonts w:eastAsia="Times New Roman"/>
+          <w:i/>
+          <w:iCs/>
+          <w:color w:val="0070C0"/>
+        </w:rPr>
+        <w:t xml:space="preserve">et al. </w:t>
+      </w:r>
+      <w:r>
+        <w:rPr>
+          <w:rFonts w:eastAsia="Times New Roman"/>
+          <w:color w:val="0070C0"/>
+        </w:rPr>
+        <w:t xml:space="preserve">(2012). The latter used a set of extinctions lists in order to assess global biodiversity decline </w:t>
+      </w:r>
+      <w:r>
+        <w:rPr>
+          <w:rFonts w:eastAsia="Times New Roman"/>
+          <w:color w:val="0070C0"/>
+        </w:rPr>
+        <w:t>since 1500</w:t>
+      </w:r>
+      <w:r>
+        <w:rPr>
+          <w:rFonts w:eastAsia="Times New Roman"/>
+          <w:color w:val="0070C0"/>
+        </w:rPr>
+        <w:t>.</w:t>
+      </w:r>
+    </w:p>
+    <w:p>
+      <w:pPr>
+        <w:rPr>
+          <w:rFonts w:eastAsia="Times New Roman"/>
+        </w:rPr>
+      </w:pPr>
+      <w:r>
+        <w:rPr>
+          <w:rFonts w:eastAsia="Times New Roman"/>
+        </w:rPr>
+        <w:br/>
+        <w:t>3) The selection process for the papers considered would be difficult to reproduce. What and why some papers are excluded would be useful in a supplementary material.</w:t>
+      </w:r>
+      <w:r>
+        <w:rPr>
+          <w:rFonts w:eastAsia="Times New Roman"/>
+        </w:rPr>
+        <w:br/>
+        <w:t>How the 156 references are processed to select the 24 final papers? This is key to the understanding of the corpus and to potential future replication.</w:t>
+      </w:r>
+      <w:r>
+        <w:rPr>
+          <w:rFonts w:eastAsia="Times New Roman"/>
+        </w:rPr>
+        <w:br/>
+      </w:r>
+      <w:r>
+        <w:rPr>
+          <w:rFonts w:eastAsia="Times New Roman"/>
+        </w:rPr>
+        <w:br/>
+        <w:t xml:space="preserve">4) The limits of community metrics. It's surprising that pure and simple abundance metrics (population size) are not considered. We understand the choice of focusing on species richness and related metrics. But by ignoring multi-species average trends in abundance, part of the story is missed. The trends in LPI type of metrics or those targeting </w:t>
+      </w:r>
+      <w:proofErr w:type="gramStart"/>
+      <w:r>
+        <w:rPr>
+          <w:rFonts w:eastAsia="Times New Roman"/>
+        </w:rPr>
+        <w:t>birds in particular</w:t>
+      </w:r>
+      <w:proofErr w:type="gramEnd"/>
+      <w:r>
+        <w:rPr>
+          <w:rFonts w:eastAsia="Times New Roman"/>
+        </w:rPr>
+        <w:t xml:space="preserve"> (Indicators produced by European or National Bird Census) are essential to capture biodiversity responses to global changes and missed by community metrics. This should be more emphasized.</w:t>
+      </w:r>
+      <w:r>
+        <w:rPr>
+          <w:rFonts w:eastAsia="Times New Roman"/>
+        </w:rPr>
+        <w:br/>
+      </w:r>
+      <w:r>
+        <w:rPr>
+          <w:rFonts w:eastAsia="Times New Roman"/>
+        </w:rPr>
+        <w:br/>
+        <w:t xml:space="preserve">For instance, L228 again, "there is still no evidence of this negative trend at local and regional scales" is somewhat misleading. First, isn't it twisted to expect local trends to reflect the global ones? Indeed, I do not expect the global trend to "propagate" locally but rather the opposite. Second, the query adopted in this paper does not capture the local </w:t>
+      </w:r>
+      <w:proofErr w:type="gramStart"/>
+      <w:r>
+        <w:rPr>
+          <w:rFonts w:eastAsia="Times New Roman"/>
+        </w:rPr>
+        <w:t>evidences</w:t>
+      </w:r>
+      <w:proofErr w:type="gramEnd"/>
+      <w:r>
+        <w:rPr>
+          <w:rFonts w:eastAsia="Times New Roman"/>
+        </w:rPr>
+        <w:t xml:space="preserve"> of loss in habitats and populations or species massively documented. And this is a methodological decision, not a lack of </w:t>
+      </w:r>
+      <w:proofErr w:type="gramStart"/>
+      <w:r>
+        <w:rPr>
+          <w:rFonts w:eastAsia="Times New Roman"/>
+        </w:rPr>
+        <w:t>evidences</w:t>
+      </w:r>
+      <w:proofErr w:type="gramEnd"/>
+      <w:r>
+        <w:rPr>
+          <w:rFonts w:eastAsia="Times New Roman"/>
+        </w:rPr>
+        <w:t xml:space="preserve">. I take one example at random following a rapid search on google scholar about individual species extinctions: Ford et al. 2009. Extinction debt or habitat change? - Ongoing losses of woodland birds in north-eastern New South Wales, Australia. Biological Conservation. This is a case (among tons) of </w:t>
+      </w:r>
+      <w:proofErr w:type="gramStart"/>
+      <w:r>
+        <w:rPr>
+          <w:rFonts w:eastAsia="Times New Roman"/>
+        </w:rPr>
+        <w:t>evidences</w:t>
+      </w:r>
+      <w:proofErr w:type="gramEnd"/>
+      <w:r>
+        <w:rPr>
+          <w:rFonts w:eastAsia="Times New Roman"/>
+        </w:rPr>
+        <w:t xml:space="preserve"> for a regional extinction of individual species. It's of course filtered out in the query conducted in the paper because it's not using species richness. But isn't it contributing to biodiversity dynamics? Isn't it a possible evidence that global changes have local </w:t>
+      </w:r>
+      <w:proofErr w:type="gramStart"/>
+      <w:r>
+        <w:rPr>
+          <w:rFonts w:eastAsia="Times New Roman"/>
+        </w:rPr>
+        <w:t>consequences ?</w:t>
+      </w:r>
+      <w:proofErr w:type="gramEnd"/>
+      <w:r>
+        <w:rPr>
+          <w:rFonts w:eastAsia="Times New Roman"/>
+        </w:rPr>
+        <w:t xml:space="preserve"> This is mentioned briefly L270-272. But too briefly and without the due attention.</w:t>
+      </w:r>
+      <w:r>
+        <w:rPr>
+          <w:rFonts w:eastAsia="Times New Roman"/>
+        </w:rPr>
+        <w:br/>
+      </w:r>
+      <w:r>
+        <w:rPr>
+          <w:rFonts w:eastAsia="Times New Roman"/>
+        </w:rPr>
+        <w:br/>
+        <w:t>I suggest that this issue to be also proposed as a necessary angle to adopt when approaching biodiversity trends: not focusing on aggregated metrics, whatever the scale and resolution issues, but also on other aspects (population sizes, local extirpations of individual species, habitat destruction...). The authors seem aware of this, but I think it should be made clearer to the reader.</w:t>
+      </w:r>
+    </w:p>
+    <w:p>
+      <w:pPr>
+        <w:ind w:left="720"/>
+        <w:rPr>
+          <w:rFonts w:eastAsia="Times New Roman"/>
+          <w:color w:val="0070C0"/>
+        </w:rPr>
+      </w:pPr>
+      <w:r>
+        <w:rPr>
+          <w:rFonts w:eastAsia="Times New Roman"/>
+          <w:color w:val="0070C0"/>
+        </w:rPr>
+        <w:t xml:space="preserve">&gt;&gt;&gt; Emphasize on the fact that </w:t>
+      </w:r>
+      <w:proofErr w:type="gramStart"/>
+      <w:r>
+        <w:rPr>
+          <w:rFonts w:eastAsia="Times New Roman"/>
+          <w:color w:val="0070C0"/>
+        </w:rPr>
+        <w:t>species based</w:t>
+      </w:r>
+      <w:proofErr w:type="gramEnd"/>
+      <w:r>
+        <w:rPr>
+          <w:rFonts w:eastAsia="Times New Roman"/>
+          <w:color w:val="0070C0"/>
+        </w:rPr>
+        <w:t xml:space="preserve"> metrics have their weaknesses</w:t>
+      </w:r>
+    </w:p>
+    <w:p>
+      <w:pPr>
+        <w:rPr>
+          <w:rFonts w:eastAsia="Times New Roman"/>
+          <w:color w:val="0070C0"/>
+        </w:rPr>
+      </w:pPr>
+      <w:r>
+        <w:rPr>
+          <w:rFonts w:eastAsia="Times New Roman"/>
+        </w:rPr>
+        <w:br/>
+        <w:t xml:space="preserve">5) The discussion about the meaning and implications of any given trend needs more cautious. For instance, take a metric of beta-diversity reflecting homogenization. An increase means less diversity and is possibly interpreted as a deterioration from conservation perspectives. It can result from an increase in local species richness. So simply counting increases or decreases (as proposed in the section "overall trends" p 10) is hazardous. </w:t>
+      </w:r>
+      <w:r>
+        <w:rPr>
+          <w:rFonts w:eastAsia="Times New Roman"/>
+          <w:highlight w:val="yellow"/>
+        </w:rPr>
+        <w:t>At least some kind of preferable direction for each metric should be agreed on I suppose.</w:t>
+      </w:r>
+      <w:r>
+        <w:rPr>
+          <w:rFonts w:eastAsia="Times New Roman"/>
+        </w:rPr>
+        <w:t xml:space="preserve"> After all, 20 increases + 1 decrease is similar than 1 increase and 20 decreases if one ignores the increase/decrease of what? Why an increase "per se" should be better? I missed introduction/discussion about the lack of meaning of any trend if no objective or expectation is associated to the trend. </w:t>
+      </w:r>
+      <w:proofErr w:type="gramStart"/>
+      <w:r>
+        <w:rPr>
+          <w:rFonts w:eastAsia="Times New Roman"/>
+          <w:highlight w:val="yellow"/>
+        </w:rPr>
+        <w:t>Again</w:t>
+      </w:r>
+      <w:proofErr w:type="gramEnd"/>
+      <w:r>
+        <w:rPr>
+          <w:rFonts w:eastAsia="Times New Roman"/>
+          <w:highlight w:val="yellow"/>
+        </w:rPr>
+        <w:t xml:space="preserve"> a table with the definition and meaning of each metric would be useful.</w:t>
+      </w:r>
+      <w:r>
+        <w:rPr>
+          <w:rFonts w:eastAsia="Times New Roman"/>
+        </w:rPr>
+        <w:br/>
+      </w:r>
+      <w:r>
+        <w:rPr>
+          <w:rFonts w:eastAsia="Times New Roman"/>
+        </w:rPr>
+        <w:br/>
+        <w:t xml:space="preserve">6) The study challenges the spatial/temporal resolution of the ~60 studies collected. But the resolution </w:t>
       </w:r>
       <w:r>
         <w:rPr>
           <w:rFonts w:eastAsia="Times New Roman"/>
         </w:rPr>
         <w:lastRenderedPageBreak/>
-        <w:t xml:space="preserve">birds are affected by different aspects of the data used : their temporal resolution, location, and the specific metrics analyzed. The authors use a classical query to construct and </w:t>
-      </w:r>
-      <w:proofErr w:type="spellStart"/>
-      <w:r>
-        <w:rPr>
-          <w:rFonts w:eastAsia="Times New Roman"/>
-        </w:rPr>
-        <w:t>analyse</w:t>
-      </w:r>
-      <w:proofErr w:type="spellEnd"/>
-      <w:r>
-        <w:rPr>
-          <w:rFonts w:eastAsia="Times New Roman"/>
-        </w:rPr>
-        <w:t xml:space="preserve"> a corpus of academic references. They summarize the major sources of uncertainties and confusions, highlight the scale dependency for the direction of the trends, and indicate why and how space and time should be considered together to derive meaningful trends in community metrics in birds (of richness, structure and composition).</w:t>
-      </w:r>
-      <w:r>
-        <w:rPr>
-          <w:rFonts w:eastAsia="Times New Roman"/>
-        </w:rPr>
-        <w:br/>
-      </w:r>
-      <w:r>
-        <w:rPr>
-          <w:rFonts w:eastAsia="Times New Roman"/>
-        </w:rPr>
-        <w:br/>
-        <w:t>The study has several strengths: it's well written and easy to read, the topic is timely and well explained in the introduction, the temporal coverage is ambitious, the outputs are useful for many other types of research in ecology and conservation. Most of the results and claims are well supported.</w:t>
-      </w:r>
-      <w:r>
-        <w:rPr>
-          <w:rFonts w:eastAsia="Times New Roman"/>
-        </w:rPr>
-        <w:br/>
-      </w:r>
-      <w:r>
-        <w:rPr>
-          <w:rFonts w:eastAsia="Times New Roman"/>
-        </w:rPr>
-        <w:br/>
-        <w:t>I however have some critical concerns to express, needing adjustments. Some are already in the paper but do not receive an appropriate consideration.</w:t>
-      </w:r>
-      <w:r>
-        <w:rPr>
-          <w:rFonts w:eastAsia="Times New Roman"/>
-        </w:rPr>
-        <w:br/>
-      </w:r>
-      <w:r>
-        <w:rPr>
-          <w:rFonts w:eastAsia="Times New Roman"/>
-        </w:rPr>
-        <w:br/>
-      </w:r>
-      <w:r>
-        <w:rPr>
-          <w:rFonts w:eastAsia="Times New Roman"/>
-        </w:rPr>
-        <w:br/>
-        <w:t>1) Defining biodiversity and related metrics. While there is a general agreement according to which "global biodiversity is undoubtedly decreasing" (L228), there is a debate in the scientific community regarding the nature of the biodiversity crisis and the need to rely on multiple metrics. Even the term "decline" is challenging to define when simultaneous metrics are considered. So overall what is meant by biodiversity? Is it only species richness? Is it all species-based metrics? Or all existing metrics? Giving a formal definition of the 12 retained metrics (lines 117-121) in a glossary or in a supplementary item would be a good start as well as a broader approach to define biodiversity.</w:t>
-      </w:r>
-      <w:r>
-        <w:rPr>
-          <w:rFonts w:eastAsia="Times New Roman"/>
-        </w:rPr>
-        <w:br/>
-      </w:r>
-      <w:r>
-        <w:rPr>
-          <w:rFonts w:eastAsia="Times New Roman"/>
-        </w:rPr>
-        <w:br/>
-        <w:t xml:space="preserve">2) Global vs local scale. What is meant by "global biodiversity" also needs clarification. Some analyses consider local biodiversity but include it in meta-analyses whose objective is to </w:t>
-      </w:r>
-      <w:proofErr w:type="spellStart"/>
-      <w:r>
-        <w:rPr>
-          <w:rFonts w:eastAsia="Times New Roman"/>
-        </w:rPr>
-        <w:t>characterise</w:t>
-      </w:r>
-      <w:proofErr w:type="spellEnd"/>
-      <w:r>
-        <w:rPr>
-          <w:rFonts w:eastAsia="Times New Roman"/>
-        </w:rPr>
-        <w:t xml:space="preserve"> trends on a global scale [1,2]. Can a collection of local studies scale up to a global scale?</w:t>
-      </w:r>
-      <w:r>
-        <w:rPr>
-          <w:rFonts w:eastAsia="Times New Roman"/>
-        </w:rPr>
-        <w:br/>
-      </w:r>
-      <w:r>
-        <w:rPr>
-          <w:rFonts w:eastAsia="Times New Roman"/>
-        </w:rPr>
-        <w:br/>
-        <w:t>3) The selection process for the papers considered would be difficult to reproduce. What and why some papers are excluded would be useful in a supplementary material.</w:t>
-      </w:r>
-      <w:r>
-        <w:rPr>
-          <w:rFonts w:eastAsia="Times New Roman"/>
-        </w:rPr>
-        <w:br/>
-        <w:t>How the 156 references are processed to select the 24 final papers? This is key to the understanding of the corpus and to potential future replication.</w:t>
-      </w:r>
-      <w:r>
-        <w:rPr>
-          <w:rFonts w:eastAsia="Times New Roman"/>
-        </w:rPr>
-        <w:br/>
-      </w:r>
-      <w:r>
-        <w:rPr>
-          <w:rFonts w:eastAsia="Times New Roman"/>
-        </w:rPr>
-        <w:br/>
-        <w:t xml:space="preserve">4) The limits of community metrics. It's surprising that pure and simple abundance metrics (population size) are not considered. We understand the choice of focusing on species richness and related metrics. But by ignoring multi-species average trends in abundance, part of the story is missed. The trends in LPI type of metrics or those targeting </w:t>
-      </w:r>
-      <w:proofErr w:type="gramStart"/>
-      <w:r>
-        <w:rPr>
-          <w:rFonts w:eastAsia="Times New Roman"/>
-        </w:rPr>
-        <w:t>birds in particular</w:t>
-      </w:r>
-      <w:proofErr w:type="gramEnd"/>
-      <w:r>
-        <w:rPr>
-          <w:rFonts w:eastAsia="Times New Roman"/>
-        </w:rPr>
-        <w:t xml:space="preserve"> (Indicators produced by European or National Bird Census) are essential to capture biodiversity responses to global changes and missed by community metrics. This should be more emphasized.</w:t>
-      </w:r>
-      <w:r>
-        <w:rPr>
-          <w:rFonts w:eastAsia="Times New Roman"/>
-        </w:rPr>
-        <w:br/>
-      </w:r>
-      <w:r>
-        <w:rPr>
-          <w:rFonts w:eastAsia="Times New Roman"/>
-        </w:rPr>
-        <w:br/>
-        <w:t xml:space="preserve">For instance, L228 again, "there is still no evidence of this negative trend at local and regional scales" is somewhat misleading. First, isn't it twisted to expect local trends to reflect the global ones? Indeed, I do not expect the global trend to "propagate" locally but rather the opposite. Second, the query adopted in this paper does not capture the local </w:t>
-      </w:r>
-      <w:proofErr w:type="gramStart"/>
-      <w:r>
-        <w:rPr>
-          <w:rFonts w:eastAsia="Times New Roman"/>
-        </w:rPr>
-        <w:t>evidences</w:t>
-      </w:r>
-      <w:proofErr w:type="gramEnd"/>
-      <w:r>
-        <w:rPr>
-          <w:rFonts w:eastAsia="Times New Roman"/>
-        </w:rPr>
-        <w:t xml:space="preserve"> of loss in habitats and populations or species massively documented. And this is a methodological decision, not a lack of </w:t>
-      </w:r>
-      <w:proofErr w:type="gramStart"/>
-      <w:r>
-        <w:rPr>
-          <w:rFonts w:eastAsia="Times New Roman"/>
-        </w:rPr>
-        <w:t>evidences</w:t>
-      </w:r>
-      <w:proofErr w:type="gramEnd"/>
-      <w:r>
-        <w:rPr>
-          <w:rFonts w:eastAsia="Times New Roman"/>
-        </w:rPr>
-        <w:t xml:space="preserve">. I take one example at random following a rapid search on google scholar about individual species extinctions: Ford et al. 2009. Extinction debt or habitat change? - Ongoing losses of woodland birds in north-eastern New South Wales, Australia. Biological Conservation. This is a case (among tons) of </w:t>
-      </w:r>
-      <w:proofErr w:type="gramStart"/>
-      <w:r>
-        <w:rPr>
-          <w:rFonts w:eastAsia="Times New Roman"/>
-        </w:rPr>
-        <w:t>evidences</w:t>
-      </w:r>
-      <w:proofErr w:type="gramEnd"/>
-      <w:r>
-        <w:rPr>
-          <w:rFonts w:eastAsia="Times New Roman"/>
-        </w:rPr>
-        <w:t xml:space="preserve"> for a regional extinction of individual species. It's of course filtered out in the query conducted in the paper because </w:t>
-      </w:r>
-      <w:r>
-        <w:rPr>
-          <w:rFonts w:eastAsia="Times New Roman"/>
-        </w:rPr>
-        <w:lastRenderedPageBreak/>
-        <w:t xml:space="preserve">it's not using species richness. But isn't it contributing to biodiversity dynamics? Isn't it a possible evidence that global changes have local </w:t>
-      </w:r>
-      <w:proofErr w:type="gramStart"/>
-      <w:r>
-        <w:rPr>
-          <w:rFonts w:eastAsia="Times New Roman"/>
-        </w:rPr>
-        <w:t>consequences ?</w:t>
-      </w:r>
-      <w:proofErr w:type="gramEnd"/>
-      <w:r>
-        <w:rPr>
-          <w:rFonts w:eastAsia="Times New Roman"/>
-        </w:rPr>
-        <w:t xml:space="preserve"> This is mentioned briefly L270-272. But too briefly and without the due attention.</w:t>
-      </w:r>
-      <w:r>
-        <w:rPr>
-          <w:rFonts w:eastAsia="Times New Roman"/>
-        </w:rPr>
-        <w:br/>
-      </w:r>
-      <w:r>
-        <w:rPr>
-          <w:rFonts w:eastAsia="Times New Roman"/>
-        </w:rPr>
-        <w:br/>
-        <w:t>I suggest that this issue to be also proposed as a necessary angle to adopt when approaching biodiversity trends: not focusing on aggregated metrics, whatever the scale and resolution issues, but also on other aspects (population sizes, local extirpations of individual species, habitat destruction...). The authors seem aware of this, but I think it should be made clearer to the reader.</w:t>
-      </w:r>
-      <w:r>
-        <w:rPr>
-          <w:rFonts w:eastAsia="Times New Roman"/>
-        </w:rPr>
-        <w:br/>
-      </w:r>
-      <w:r>
-        <w:rPr>
-          <w:rFonts w:eastAsia="Times New Roman"/>
-        </w:rPr>
-        <w:br/>
-        <w:t xml:space="preserve">5) The discussion about the meaning and implications of any given trend needs more cautious. For instance, take a metric of beta-diversity reflecting homogenization. An increase means less diversity and is possibly interpreted as a deterioration from conservation perspectives. It can result from an increase in local species richness. So simply counting increases or decreases (as proposed in the section "overall trends" p 10) is hazardous. At least some kind of preferable direction for each metric should be agreed on I suppose. After all, 20 increases + 1 decrease is similar than 1 increase and 20 decreases if one ignores the increase/decrease of what? Why an increase "per se" should be better? I missed introduction/discussion about the lack of meaning of any trend if no objective or expectation is associated to the trend. </w:t>
-      </w:r>
-      <w:proofErr w:type="gramStart"/>
-      <w:r>
-        <w:rPr>
-          <w:rFonts w:eastAsia="Times New Roman"/>
-        </w:rPr>
-        <w:t>Again</w:t>
-      </w:r>
-      <w:proofErr w:type="gramEnd"/>
-      <w:r>
-        <w:rPr>
-          <w:rFonts w:eastAsia="Times New Roman"/>
-        </w:rPr>
-        <w:t xml:space="preserve"> a table with the definition and meaning of each metric would be useful.</w:t>
-      </w:r>
-      <w:r>
-        <w:rPr>
-          <w:rFonts w:eastAsia="Times New Roman"/>
-        </w:rPr>
-        <w:br/>
-      </w:r>
-      <w:r>
-        <w:rPr>
-          <w:rFonts w:eastAsia="Times New Roman"/>
-        </w:rPr>
-        <w:br/>
-        <w:t xml:space="preserve">6) The study challenges the spatial/temporal resolution of the ~60 studies collected. But the resolution of this approach is also a potential problem. For instance, in figure 3c when the conclusion for metrics x grain rests on very few numbers </w:t>
+        <w:t xml:space="preserve">of this approach is also a potential problem. For instance, in figure 3c when the conclusion for metrics x grain rests on very few numbers </w:t>
       </w:r>
       <w:proofErr w:type="gramStart"/>
       <w:r>
@@ -996,6 +1569,11 @@
           <w:rFonts w:eastAsia="Times New Roman"/>
         </w:rPr>
         <w:br/>
+      </w:r>
+      <w:r>
+        <w:rPr>
+          <w:rFonts w:eastAsia="Times New Roman"/>
+        </w:rPr>
         <w:t xml:space="preserve">Fig. 2. Why 24 </w:t>
       </w:r>
       <w:proofErr w:type="gramStart"/>
@@ -1026,12 +1604,29 @@
         </w:rPr>
         <w:t xml:space="preserve"> I am confused)</w:t>
       </w:r>
-      <w:r>
-        <w:rPr>
-          <w:rFonts w:eastAsia="Times New Roman"/>
-        </w:rPr>
-        <w:br/>
-      </w:r>
+    </w:p>
+    <w:p>
+      <w:pPr>
+        <w:ind w:left="720"/>
+        <w:rPr>
+          <w:rFonts w:eastAsia="Times New Roman"/>
+          <w:color w:val="0070C0"/>
+        </w:rPr>
+      </w:pPr>
+      <w:r>
+        <w:rPr>
+          <w:rFonts w:eastAsia="Times New Roman"/>
+          <w:color w:val="0070C0"/>
+        </w:rPr>
+        <w:t>&gt;&gt;&gt; Corrected</w:t>
+      </w:r>
+    </w:p>
+    <w:p>
+      <w:pPr>
+        <w:rPr>
+          <w:rFonts w:eastAsia="Times New Roman"/>
+        </w:rPr>
+      </w:pPr>
       <w:r>
         <w:rPr>
           <w:rFonts w:eastAsia="Times New Roman"/>
@@ -1094,115 +1689,183 @@
         <w:rPr>
           <w:rFonts w:eastAsia="Times New Roman"/>
         </w:rPr>
-        <w:t xml:space="preserve"> I think. Is maximizing functional diversity everywhere a desirable goal? It </w:t>
+        <w:t xml:space="preserve"> I think. Is maximizing functional diversity everywhere a desirable goal? It would be meaningless and lead to maximum functional homogenization. That some ecosystems have less diversity (whatever the metric used) seem perfectly fine. What matters is their trajectory, the cause of the changes…I suggest more cautious is used when a drop/increase in diversity is taken as a problem/improvement per se.</w:t>
+      </w:r>
+      <w:r>
+        <w:rPr>
+          <w:rFonts w:eastAsia="Times New Roman"/>
+        </w:rPr>
+        <w:br/>
+      </w:r>
+      <w:r>
+        <w:rPr>
+          <w:rFonts w:eastAsia="Times New Roman"/>
+        </w:rPr>
+        <w:br/>
+        <w:t>L259-269 and L335-352. Very good points. Some of this could I think come earlier and introduce the necessary nuances to interpret the results (see concern expressed above regarding the difficulty to interpret a local increase in species richness or function as a synonym of no biodiversity decline or as a good sign for the "quality" of biodiversity).</w:t>
+      </w:r>
+      <w:r>
+        <w:rPr>
+          <w:rFonts w:eastAsia="Times New Roman"/>
+        </w:rPr>
+        <w:br/>
+      </w:r>
+      <w:r>
+        <w:rPr>
+          <w:rFonts w:eastAsia="Times New Roman"/>
+        </w:rPr>
+        <w:br/>
+        <w:t>L275. Explain what is the "species-time" relationship.</w:t>
+      </w:r>
+      <w:r>
+        <w:rPr>
+          <w:rFonts w:eastAsia="Times New Roman"/>
+        </w:rPr>
+        <w:br/>
+      </w:r>
+      <w:r>
+        <w:rPr>
+          <w:rFonts w:eastAsia="Times New Roman"/>
+        </w:rPr>
+        <w:br/>
+        <w:t xml:space="preserve">L273. Issues of temporal grain and extent. It's unclear what introduce uncertainty (sampling error) and what can produce real and more problematic bias (estimating false negative/positive trends because of this discrepancy in temporal grain). Moreover, I felt that more attention should be given to the variability in temporal "extent". Is it better to rely on 2 time series of 10 years or 1 of 20? Most of the time, only the extent of the longest time series is displayed by a given study, even though it does not reflect the overall abundance and quality of the data. For instance, in </w:t>
+      </w:r>
+      <w:proofErr w:type="spellStart"/>
+      <w:r>
+        <w:rPr>
+          <w:rFonts w:eastAsia="Times New Roman"/>
+        </w:rPr>
+        <w:t>Dornelas</w:t>
+      </w:r>
+      <w:proofErr w:type="spellEnd"/>
+      <w:r>
+        <w:rPr>
+          <w:rFonts w:eastAsia="Times New Roman"/>
+        </w:rPr>
+        <w:t xml:space="preserve"> et al., 2014 ([1] below), not all time series extend from 1960 to 2000, only the longest ones. </w:t>
+      </w:r>
+      <w:proofErr w:type="gramStart"/>
+      <w:r>
+        <w:rPr>
+          <w:rFonts w:eastAsia="Times New Roman"/>
+        </w:rPr>
+        <w:t>So</w:t>
+      </w:r>
+      <w:proofErr w:type="gramEnd"/>
+      <w:r>
+        <w:rPr>
+          <w:rFonts w:eastAsia="Times New Roman"/>
+        </w:rPr>
+        <w:t xml:space="preserve"> what is the extent in this case? It might be </w:t>
       </w:r>
       <w:r>
         <w:rPr>
           <w:rFonts w:eastAsia="Times New Roman"/>
         </w:rPr>
         <w:lastRenderedPageBreak/>
-        <w:t>would be meaningless and lead to maximum functional homogenization. That some ecosystems have less diversity (whatever the metric used) seem perfectly fine. What matters is their trajectory, the cause of the changes…I suggest more cautious is used when a drop/increase in diversity is taken as a problem/improvement per se.</w:t>
-      </w:r>
-      <w:r>
-        <w:rPr>
-          <w:rFonts w:eastAsia="Times New Roman"/>
-        </w:rPr>
-        <w:br/>
-      </w:r>
-      <w:r>
-        <w:rPr>
-          <w:rFonts w:eastAsia="Times New Roman"/>
-        </w:rPr>
-        <w:br/>
-        <w:t>L259-269 and L335-352. Very good points. Some of this could I think come earlier and introduce the necessary nuances to interpret the results (see concern expressed above regarding the difficulty to interpret a local increase in species richness or function as a synonym of no biodiversity decline or as a good sign for the "quality" of biodiversity).</w:t>
-      </w:r>
-      <w:r>
-        <w:rPr>
-          <w:rFonts w:eastAsia="Times New Roman"/>
-        </w:rPr>
-        <w:br/>
-      </w:r>
-      <w:r>
-        <w:rPr>
-          <w:rFonts w:eastAsia="Times New Roman"/>
-        </w:rPr>
-        <w:br/>
-        <w:t>L275. Explain what is the "species-time" relationship.</w:t>
-      </w:r>
-      <w:r>
-        <w:rPr>
-          <w:rFonts w:eastAsia="Times New Roman"/>
-        </w:rPr>
-        <w:br/>
-      </w:r>
-      <w:r>
-        <w:rPr>
-          <w:rFonts w:eastAsia="Times New Roman"/>
-        </w:rPr>
-        <w:br/>
-        <w:t xml:space="preserve">L273. Issues of temporal grain and extent. It's unclear what introduce uncertainty (sampling error) and what can produce real and more problematic bias (estimating false negative/positive trends because of this discrepancy in temporal grain). Moreover, I felt that more attention should be given to the variability in temporal "extent". Is it better to rely on 2 time series of 10 years or 1 of 20? Most of the time, only the extent of the longest time series is displayed by a given study, even though it does not reflect the overall abundance and quality of the data. For instance, in </w:t>
+        <w:t xml:space="preserve">interesting to consider the impact of length by looking at the time series one by one for example, or by considering the average length of the time series </w:t>
+      </w:r>
+      <w:proofErr w:type="gramStart"/>
+      <w:r>
+        <w:rPr>
+          <w:rFonts w:eastAsia="Times New Roman"/>
+        </w:rPr>
+        <w:t>in a given</w:t>
+      </w:r>
+      <w:proofErr w:type="gramEnd"/>
+      <w:r>
+        <w:rPr>
+          <w:rFonts w:eastAsia="Times New Roman"/>
+        </w:rPr>
+        <w:t xml:space="preserve"> study. Several solutions can be discussed, but I think it is important to raise this point as well, because otherwise the temporal extent of the data is overestimated.</w:t>
+      </w:r>
+      <w:r>
+        <w:rPr>
+          <w:rFonts w:eastAsia="Times New Roman"/>
+        </w:rPr>
+        <w:br/>
+      </w:r>
+      <w:r>
+        <w:rPr>
+          <w:rFonts w:eastAsia="Times New Roman"/>
+        </w:rPr>
+        <w:br/>
+        <w:t>L329. Why national standardization per se is a problem here? Because it's different among countries? I guess standardization would be a good thing for comparing trends among countries, right?</w:t>
+      </w:r>
+    </w:p>
+    <w:p>
+      <w:pPr>
+        <w:ind w:left="720"/>
+        <w:rPr>
+          <w:rFonts w:eastAsia="Times New Roman"/>
+          <w:color w:val="0070C0"/>
+        </w:rPr>
+      </w:pPr>
+      <w:r>
+        <w:rPr>
+          <w:rFonts w:eastAsia="Times New Roman"/>
+          <w:color w:val="0070C0"/>
+        </w:rPr>
+        <w:t xml:space="preserve">&gt;&gt;&gt; Our phrasing was maybe unclear: we meant that the standardization is made at the national scale (which indeed is a good thing) but that those standardization criteria are different for each </w:t>
+      </w:r>
+      <w:r>
+        <w:rPr>
+          <w:rFonts w:eastAsia="Times New Roman"/>
+          <w:color w:val="0070C0"/>
+        </w:rPr>
+        <w:t>nation</w:t>
+      </w:r>
+      <w:r>
+        <w:rPr>
+          <w:rFonts w:eastAsia="Times New Roman"/>
+          <w:color w:val="0070C0"/>
+        </w:rPr>
+        <w:t xml:space="preserve">, making the </w:t>
+      </w:r>
+      <w:r>
+        <w:rPr>
+          <w:rFonts w:eastAsia="Times New Roman"/>
+          <w:color w:val="0070C0"/>
+        </w:rPr>
+        <w:t xml:space="preserve">national </w:t>
+      </w:r>
+      <w:r>
+        <w:rPr>
+          <w:rFonts w:eastAsia="Times New Roman"/>
+          <w:color w:val="0070C0"/>
+        </w:rPr>
+        <w:t xml:space="preserve">datasets </w:t>
       </w:r>
       <w:proofErr w:type="spellStart"/>
       <w:r>
         <w:rPr>
           <w:rFonts w:eastAsia="Times New Roman"/>
-        </w:rPr>
-        <w:t>Dornelas</w:t>
+          <w:color w:val="0070C0"/>
+        </w:rPr>
+        <w:t>spatio</w:t>
       </w:r>
       <w:proofErr w:type="spellEnd"/>
       <w:r>
         <w:rPr>
           <w:rFonts w:eastAsia="Times New Roman"/>
-        </w:rPr>
-        <w:t xml:space="preserve"> et al., 2014 ([1] below), not all time series extend from 1960 to 2000, only the longest ones. </w:t>
-      </w:r>
-      <w:proofErr w:type="gramStart"/>
-      <w:r>
-        <w:rPr>
-          <w:rFonts w:eastAsia="Times New Roman"/>
-        </w:rPr>
-        <w:t>So</w:t>
-      </w:r>
-      <w:proofErr w:type="gramEnd"/>
-      <w:r>
-        <w:rPr>
-          <w:rFonts w:eastAsia="Times New Roman"/>
-        </w:rPr>
-        <w:t xml:space="preserve"> what is the extent in this case? It might be interesting to consider the impact of length by looking at the time series one by one for example, or by considering the average length of the time series </w:t>
-      </w:r>
-      <w:proofErr w:type="gramStart"/>
-      <w:r>
-        <w:rPr>
-          <w:rFonts w:eastAsia="Times New Roman"/>
-        </w:rPr>
-        <w:t>in a given</w:t>
-      </w:r>
-      <w:proofErr w:type="gramEnd"/>
-      <w:r>
-        <w:rPr>
-          <w:rFonts w:eastAsia="Times New Roman"/>
-        </w:rPr>
-        <w:t xml:space="preserve"> study. Several solutions can be discussed, but I think it is important to raise this point as well, because otherwise the temporal extent of the data is overestimated.</w:t>
-      </w:r>
-      <w:r>
-        <w:rPr>
-          <w:rFonts w:eastAsia="Times New Roman"/>
-        </w:rPr>
-        <w:br/>
-      </w:r>
-      <w:r>
-        <w:rPr>
-          <w:rFonts w:eastAsia="Times New Roman"/>
-        </w:rPr>
-        <w:br/>
-        <w:t>L329. Why national standardization per se is a problem here? Because it's different among countries? I guess standardization would be a good thing for comparing trends among countries, right?</w:t>
-      </w:r>
-      <w:r>
-        <w:rPr>
-          <w:rFonts w:eastAsia="Times New Roman"/>
-        </w:rPr>
-        <w:br/>
-      </w:r>
+          <w:color w:val="0070C0"/>
+        </w:rPr>
+        <w:t>-temporal features different and inter-national comparisons challenging.</w:t>
+      </w:r>
+      <w:r>
+        <w:rPr>
+          <w:rFonts w:eastAsia="Times New Roman"/>
+          <w:color w:val="0070C0"/>
+        </w:rPr>
+        <w:t xml:space="preserve"> We proposed a better phrasing.</w:t>
+      </w:r>
+    </w:p>
+    <w:p>
+      <w:pPr>
+        <w:rPr>
+          <w:rFonts w:eastAsia="Times New Roman"/>
+        </w:rPr>
+      </w:pPr>
       <w:r>
         <w:rPr>
           <w:rFonts w:eastAsia="Times New Roman"/>
@@ -1756,9 +2419,6 @@
     <w:pPr>
       <w:spacing w:after="0" w:line="240" w:lineRule="auto"/>
     </w:pPr>
-    <w:rPr>
-      <w:rFonts w:eastAsiaTheme="minorEastAsia"/>
-    </w:rPr>
   </w:style>
   <w:style w:type="character" w:default="1" w:styleId="DefaultParagraphFont">
     <w:name w:val="Default Paragraph Font"/>
@@ -1786,6 +2446,69 @@
     <w:uiPriority w:val="99"/>
     <w:semiHidden/>
     <w:unhideWhenUsed/>
+  </w:style>
+  <w:style w:type="character" w:styleId="CommentReference">
+    <w:name w:val="annotation reference"/>
+    <w:basedOn w:val="DefaultParagraphFont"/>
+    <w:uiPriority w:val="99"/>
+    <w:semiHidden/>
+    <w:unhideWhenUsed/>
+    <w:rsid w:val="00415FBC"/>
+    <w:rPr>
+      <w:sz w:val="16"/>
+      <w:szCs w:val="16"/>
+    </w:rPr>
+  </w:style>
+  <w:style w:type="paragraph" w:styleId="CommentText">
+    <w:name w:val="annotation text"/>
+    <w:basedOn w:val="Normal"/>
+    <w:link w:val="CommentTextChar"/>
+    <w:uiPriority w:val="99"/>
+    <w:unhideWhenUsed/>
+    <w:rsid w:val="00415FBC"/>
+    <w:rPr>
+      <w:sz w:val="20"/>
+      <w:szCs w:val="20"/>
+    </w:rPr>
+  </w:style>
+  <w:style w:type="character" w:customStyle="1" w:styleId="CommentTextChar">
+    <w:name w:val="Comment Text Char"/>
+    <w:basedOn w:val="DefaultParagraphFont"/>
+    <w:link w:val="CommentText"/>
+    <w:uiPriority w:val="99"/>
+    <w:rsid w:val="00415FBC"/>
+    <w:rPr>
+      <w:sz w:val="20"/>
+      <w:szCs w:val="20"/>
+    </w:rPr>
+  </w:style>
+  <w:style w:type="paragraph" w:styleId="CommentSubject">
+    <w:name w:val="annotation subject"/>
+    <w:basedOn w:val="CommentText"/>
+    <w:next w:val="CommentText"/>
+    <w:link w:val="CommentSubjectChar"/>
+    <w:uiPriority w:val="99"/>
+    <w:semiHidden/>
+    <w:unhideWhenUsed/>
+    <w:rsid w:val="00415FBC"/>
+    <w:rPr>
+      <w:b/>
+      <w:bCs/>
+    </w:rPr>
+  </w:style>
+  <w:style w:type="character" w:customStyle="1" w:styleId="CommentSubjectChar">
+    <w:name w:val="Comment Subject Char"/>
+    <w:basedOn w:val="CommentTextChar"/>
+    <w:link w:val="CommentSubject"/>
+    <w:uiPriority w:val="99"/>
+    <w:semiHidden/>
+    <w:rsid w:val="00415FBC"/>
+    <w:rPr>
+      <w:b/>
+      <w:bCs/>
+      <w:sz w:val="20"/>
+      <w:szCs w:val="20"/>
+    </w:rPr>
   </w:style>
 </w:styles>
 </file>

</xml_diff>